<commit_message>
Update 12/17/2022 10:28AM EST
Updates as of 10:28AM EST on 12/17/2022.
</commit_message>
<xml_diff>
--- a/WAR PREVENTION SECURITY SYSTEMS/ILLEGAL ACTS/EX-JUDICIAL EXECUTION PREVENTION SECURITY SYSTEMS/20221217 - MCE123 Technology Development - Ex-Judicial Execution Prevention Security Systems - v1.0.0.4.docx
+++ b/WAR PREVENTION SECURITY SYSTEMS/ILLEGAL ACTS/EX-JUDICIAL EXECUTION PREVENTION SECURITY SYSTEMS/20221217 - MCE123 Technology Development - Ex-Judicial Execution Prevention Security Systems - v1.0.0.4.docx
@@ -201,7 +201,7 @@
           <w:sz w:val="28"/>
           <w:szCs w:val="28"/>
         </w:rPr>
-        <w:t>12/17/2022 3:19:04 AM</w:t>
+        <w:t>12/17/2022 10:27:54 AM</w:t>
       </w:r>
     </w:p>
     <w:p>
@@ -327,10 +327,17 @@
         <w:t>INNOCENT PERSONS</w:t>
       </w:r>
       <w:r>
+        <w:t xml:space="preserve"> or </w:t>
+      </w:r>
+      <w:r>
+        <w:rPr>
+          <w:b/>
+          <w:bCs/>
+        </w:rPr>
+        <w:t xml:space="preserve">                      NON-TREASONOUS PERSONS</w:t>
+      </w:r>
+      <w:r>
         <w:t>,</w:t>
-      </w:r>
-      <w:r>
-        <w:t xml:space="preserve"> and on an emergency basis only,</w:t>
       </w:r>
       <w:r>
         <w:t xml:space="preserve"> </w:t>

</xml_diff>